<commit_message>
okay lst one for real
</commit_message>
<xml_diff>
--- a/Report1.docx
+++ b/Report1.docx
@@ -182,25 +182,55 @@
           <w:rFonts w:cs="Courier New"/>
           <w:sz w:val="24"/>
         </w:rPr>
-        <w:t>*Note: Dr. Parthasarathy mentioned to us that it was okay to have our output formatted</w:t>
-      </w:r>
-    </w:p>
-    <w:p>
-      <w:pPr>
-        <w:rPr>
-          <w:rFonts w:cs="Courier New"/>
-          <w:sz w:val="24"/>
-        </w:rPr>
-      </w:pPr>
-      <w:r>
-        <w:rPr>
-          <w:rFonts w:cs="Courier New"/>
-          <w:sz w:val="24"/>
-        </w:rPr>
-        <w:t># &lt;topics&gt; &lt;places&gt; &lt;fv1&gt; &lt;fv2&gt;</w:t>
+        <w:t>Path to Output: /home/3/wittenan/CSE5243/DevProject1/output.txt</w:t>
       </w:r>
       <w:bookmarkStart w:id="0" w:name="_GoBack"/>
       <w:bookmarkEnd w:id="0"/>
+      <w:r>
+        <w:rPr>
+          <w:rFonts w:cs="Courier New"/>
+          <w:sz w:val="24"/>
+        </w:rPr>
+        <w:t xml:space="preserve"> </w:t>
+      </w:r>
+    </w:p>
+    <w:p>
+      <w:pPr>
+        <w:rPr>
+          <w:rFonts w:ascii="Courier New" w:hAnsi="Courier New" w:cs="Courier New"/>
+          <w:sz w:val="24"/>
+        </w:rPr>
+      </w:pPr>
+    </w:p>
+    <w:p>
+      <w:pPr>
+        <w:rPr>
+          <w:rFonts w:cs="Courier New"/>
+          <w:sz w:val="24"/>
+        </w:rPr>
+      </w:pPr>
+      <w:r>
+        <w:rPr>
+          <w:rFonts w:cs="Courier New"/>
+          <w:sz w:val="24"/>
+        </w:rPr>
+        <w:t>*Note: Dr. Parthasarathy mentioned to us that it was okay to have our output formatted</w:t>
+      </w:r>
+    </w:p>
+    <w:p>
+      <w:pPr>
+        <w:rPr>
+          <w:rFonts w:cs="Courier New"/>
+          <w:sz w:val="24"/>
+        </w:rPr>
+      </w:pPr>
+      <w:r>
+        <w:rPr>
+          <w:rFonts w:cs="Courier New"/>
+          <w:sz w:val="24"/>
+        </w:rPr>
+        <w:t># &lt;topics&gt; &lt;places&gt; &lt;fv1&gt; &lt;fv2&gt;</w:t>
+      </w:r>
     </w:p>
     <w:p>
       <w:pPr>
@@ -233,6 +263,7 @@
         <w:rPr>
           <w:sz w:val="24"/>
         </w:rPr>
+        <w:lastRenderedPageBreak/>
         <w:t xml:space="preserve">Our rationale for choosing the python approach was that it was </w:t>
       </w:r>
       <w:r>
@@ -246,14 +277,7 @@
         <w:rPr>
           <w:sz w:val="24"/>
         </w:rPr>
-        <w:t xml:space="preserve"> easier to implement, even with having to spend some time learning more of the language.  We chose these two types of feature vectors because they present two different types of information: </w:t>
-      </w:r>
-      <w:r>
-        <w:rPr>
-          <w:sz w:val="24"/>
-        </w:rPr>
-        <w:lastRenderedPageBreak/>
-        <w:t xml:space="preserve">commonly occurring phrases for a given topic and the frequency of words used for a given topic.  </w:t>
+        <w:t xml:space="preserve"> easier to implement, even with having to spend some time learning more of the language.  We chose these two types of feature vectors because they present two different types of information: commonly occurring phrases for a given topic and the frequency of words used for a given topic.  </w:t>
       </w:r>
     </w:p>
     <w:p>

</xml_diff>